<commit_message>
fixed download docx suffice for document download
</commit_message>
<xml_diff>
--- a/CVChristopherdeKoker2022.docx
+++ b/CVChristopherdeKoker2022.docx
@@ -2352,8 +2352,6 @@
           <w:rFonts w:asciiTheme="minorHAnsi" w:hAnsiTheme="minorHAnsi"/>
         </w:rPr>
       </w:pPr>
-      <w:bookmarkStart w:id="0" w:name="_GoBack"/>
-      <w:bookmarkEnd w:id="0"/>
     </w:p>
     <w:p>
       <w:pPr>
@@ -3292,13 +3290,6 @@
           <w:szCs w:val="22"/>
         </w:rPr>
         <w:tab/>
-      </w:r>
-      <w:r>
-        <w:rPr>
-          <w:rFonts w:asciiTheme="minorHAnsi" w:hAnsiTheme="minorHAnsi" w:cstheme="minorHAnsi"/>
-          <w:sz w:val="22"/>
-          <w:szCs w:val="22"/>
-        </w:rPr>
         <w:t>: Udemy Online Course</w:t>
       </w:r>
     </w:p>
@@ -9025,6 +9016,18 @@
         </w:rPr>
         <w:t xml:space="preserve"> van der Watt</w:t>
       </w:r>
+      <w:r>
+        <w:rPr>
+          <w:rFonts w:asciiTheme="minorHAnsi" w:hAnsiTheme="minorHAnsi" w:cstheme="minorHAnsi"/>
+        </w:rPr>
+        <w:t xml:space="preserve"> </w:t>
+      </w:r>
+      <w:r>
+        <w:rPr>
+          <w:rFonts w:asciiTheme="minorHAnsi" w:hAnsiTheme="minorHAnsi" w:cstheme="minorHAnsi"/>
+        </w:rPr>
+        <w:t>(Most recent)</w:t>
+      </w:r>
     </w:p>
     <w:p>
       <w:pPr>
@@ -9107,7 +9110,7 @@
         <w:rPr>
           <w:rFonts w:asciiTheme="minorHAnsi" w:hAnsiTheme="minorHAnsi" w:cstheme="minorHAnsi"/>
         </w:rPr>
-        <w:t>. Wayne Clough (Most recent)</w:t>
+        <w:t xml:space="preserve">. Wayne Clough </w:t>
       </w:r>
     </w:p>
     <w:p>
@@ -9324,6 +9327,8 @@
           <w:rFonts w:asciiTheme="minorHAnsi" w:hAnsiTheme="minorHAnsi" w:cstheme="minorHAnsi"/>
         </w:rPr>
       </w:pPr>
+      <w:bookmarkStart w:id="0" w:name="_GoBack"/>
+      <w:bookmarkEnd w:id="0"/>
     </w:p>
     <w:p>
       <w:pPr>
@@ -9378,6 +9383,36 @@
         <w:jc w:val="both"/>
         <w:rPr>
           <w:rFonts w:asciiTheme="minorHAnsi" w:hAnsiTheme="minorHAnsi" w:cstheme="minorHAnsi"/>
+        </w:rPr>
+      </w:pPr>
+    </w:p>
+    <w:p>
+      <w:pPr>
+        <w:jc w:val="both"/>
+        <w:rPr>
+          <w:rFonts w:asciiTheme="minorHAnsi" w:hAnsiTheme="minorHAnsi" w:cstheme="minorHAnsi"/>
+          <w:sz w:val="44"/>
+          <w:szCs w:val="44"/>
+        </w:rPr>
+      </w:pPr>
+    </w:p>
+    <w:p>
+      <w:pPr>
+        <w:jc w:val="both"/>
+        <w:rPr>
+          <w:rFonts w:asciiTheme="minorHAnsi" w:hAnsiTheme="minorHAnsi" w:cstheme="minorHAnsi"/>
+          <w:sz w:val="44"/>
+          <w:szCs w:val="44"/>
+        </w:rPr>
+      </w:pPr>
+    </w:p>
+    <w:p>
+      <w:pPr>
+        <w:jc w:val="both"/>
+        <w:rPr>
+          <w:rFonts w:asciiTheme="minorHAnsi" w:hAnsiTheme="minorHAnsi" w:cstheme="minorHAnsi"/>
+          <w:sz w:val="44"/>
+          <w:szCs w:val="44"/>
         </w:rPr>
       </w:pPr>
     </w:p>
@@ -11759,7 +11794,7 @@
 </file>
 
 <file path=customXml/itemProps1.xml><?xml version="1.0" encoding="utf-8"?>
-<ds:datastoreItem xmlns:ds="http://schemas.openxmlformats.org/officeDocument/2006/customXml" ds:itemID="{3A6588D8-6F27-443C-B869-1EA7344F72CC}">
+<ds:datastoreItem xmlns:ds="http://schemas.openxmlformats.org/officeDocument/2006/customXml" ds:itemID="{8C68C4DA-6492-41A9-9750-5CB19E13CAE0}">
   <ds:schemaRefs>
     <ds:schemaRef ds:uri="http://schemas.openxmlformats.org/officeDocument/2006/bibliography"/>
   </ds:schemaRefs>

</xml_diff>